<commit_message>
Add URL to Doc that playing w/
</commit_message>
<xml_diff>
--- a/jQueryPlugin.docx
+++ b/jQueryPlugin.docx
@@ -11,6 +11,11 @@
       </w:r>
     </w:p>
     <w:p>
+      <w:r>
+        <w:t>http://jsbin.com/egaza/44/edit</w:t>
+      </w:r>
+    </w:p>
+    <w:p>
       <w:pPr>
         <w:pStyle w:val="Heading2"/>
       </w:pPr>
@@ -243,6 +248,11 @@
       </w:r>
     </w:p>
     <w:p>
+      <w:r>
+        <w:t xml:space="preserve">In order to start a jQuery plugin you first need to declare </w:t>
+      </w:r>
+    </w:p>
+    <w:p>
       <w:pPr>
         <w:pStyle w:val="NoSpacing"/>
         <w:numPr>
@@ -274,6 +284,7 @@
         </w:numPr>
       </w:pPr>
       <w:r>
+        <w:lastRenderedPageBreak/>
         <w:t>$.</w:t>
       </w:r>
       <w:proofErr w:type="spellStart"/>
@@ -1094,6 +1105,7 @@
     </w:p>
     <w:p>
       <w:r>
+        <w:lastRenderedPageBreak/>
         <w:t xml:space="preserve">  </w:t>
       </w:r>
     </w:p>
@@ -1105,7 +1117,6 @@
         </w:numPr>
       </w:pPr>
       <w:r>
-        <w:lastRenderedPageBreak/>
         <w:t xml:space="preserve">A common technique is to use jQuery's </w:t>
       </w:r>
       <w:r>

</xml_diff>